<commit_message>
feat: add convert pdf2docx and docx2txt feature
</commit_message>
<xml_diff>
--- a/file_pdf/anh1.docx
+++ b/file_pdf/anh1.docx
@@ -8,10 +8,10 @@
           <w:noProof/>
         </w:rPr>
         <w:drawing>
-          <wp:inline distT="0" distB="0" distL="0" distR="0" wp14:anchorId="54EC958C" wp14:editId="2297F713">
-            <wp:extent cx="5972175" cy="3359150"/>
+          <wp:inline distT="0" distB="0" distL="0" distR="0" wp14:anchorId="64B06529" wp14:editId="017D3754">
+            <wp:extent cx="5972175" cy="4781550"/>
             <wp:effectExtent l="0" t="0" r="9525" b="0"/>
-            <wp:docPr id="1718337918" name="Picture 1"/>
+            <wp:docPr id="1688456316" name="Picture 1"/>
             <wp:cNvGraphicFramePr>
               <a:graphicFrameLocks xmlns:a="http://schemas.openxmlformats.org/drawingml/2006/main" noChangeAspect="1"/>
             </wp:cNvGraphicFramePr>
@@ -19,7 +19,7 @@
               <a:graphicData uri="http://schemas.openxmlformats.org/drawingml/2006/picture">
                 <pic:pic xmlns:pic="http://schemas.openxmlformats.org/drawingml/2006/picture">
                   <pic:nvPicPr>
-                    <pic:cNvPr id="1718337918" name=""/>
+                    <pic:cNvPr id="1688456316" name=""/>
                     <pic:cNvPicPr/>
                   </pic:nvPicPr>
                   <pic:blipFill>
@@ -31,7 +31,7 @@
                   <pic:spPr>
                     <a:xfrm>
                       <a:off x="0" y="0"/>
-                      <a:ext cx="5972175" cy="3359150"/>
+                      <a:ext cx="5972175" cy="4781550"/>
                     </a:xfrm>
                     <a:prstGeom prst="rect">
                       <a:avLst/>
@@ -44,46 +44,7 @@
         </w:drawing>
       </w:r>
     </w:p>
-    <w:p>
-      <w:r>
-        <w:lastRenderedPageBreak/>
-        <w:drawing>
-          <wp:inline distT="0" distB="0" distL="0" distR="0" wp14:anchorId="63464583" wp14:editId="19E59918">
-            <wp:extent cx="5412105" cy="8618220"/>
-            <wp:effectExtent l="0" t="0" r="0" b="0"/>
-            <wp:docPr id="1847691718" name="Picture 1"/>
-            <wp:cNvGraphicFramePr>
-              <a:graphicFrameLocks xmlns:a="http://schemas.openxmlformats.org/drawingml/2006/main" noChangeAspect="1"/>
-            </wp:cNvGraphicFramePr>
-            <a:graphic xmlns:a="http://schemas.openxmlformats.org/drawingml/2006/main">
-              <a:graphicData uri="http://schemas.openxmlformats.org/drawingml/2006/picture">
-                <pic:pic xmlns:pic="http://schemas.openxmlformats.org/drawingml/2006/picture">
-                  <pic:nvPicPr>
-                    <pic:cNvPr id="1847691718" name=""/>
-                    <pic:cNvPicPr/>
-                  </pic:nvPicPr>
-                  <pic:blipFill>
-                    <a:blip r:embed="rId5"/>
-                    <a:stretch>
-                      <a:fillRect/>
-                    </a:stretch>
-                  </pic:blipFill>
-                  <pic:spPr>
-                    <a:xfrm>
-                      <a:off x="0" y="0"/>
-                      <a:ext cx="5412105" cy="8618220"/>
-                    </a:xfrm>
-                    <a:prstGeom prst="rect">
-                      <a:avLst/>
-                    </a:prstGeom>
-                  </pic:spPr>
-                </pic:pic>
-              </a:graphicData>
-            </a:graphic>
-          </wp:inline>
-        </w:drawing>
-      </w:r>
-    </w:p>
+    <w:p/>
     <w:sectPr>
       <w:pgSz w:w="12240" w:h="15840"/>
       <w:pgMar w:top="1134" w:right="1134" w:bottom="1134" w:left="1701" w:header="709" w:footer="709" w:gutter="0"/>

</xml_diff>